<commit_message>
First draft of Scope Document
</commit_message>
<xml_diff>
--- a/Documentation/Information/Scope Document.docx
+++ b/Documentation/Information/Scope Document.docx
@@ -6,14 +6,30 @@
       <w:pPr>
         <w:pStyle w:val="Title"/>
         <w:jc w:val="center"/>
+        <w:rPr>
+          <w:b/>
+          <w:bCs/>
+        </w:rPr>
       </w:pPr>
       <w:r>
+        <w:rPr>
+          <w:b/>
+          <w:bCs/>
+        </w:rPr>
         <w:t xml:space="preserve">Navy Food </w:t>
       </w:r>
       <w:r>
+        <w:rPr>
+          <w:b/>
+          <w:bCs/>
+        </w:rPr>
         <w:t>Security</w:t>
       </w:r>
       <w:r>
+        <w:rPr>
+          <w:b/>
+          <w:bCs/>
+        </w:rPr>
         <w:br/>
         <w:t>Scope Document</w:t>
       </w:r>
@@ -107,18 +123,15 @@
         <w:br w:type="page"/>
       </w:r>
     </w:p>
-    <w:p>
-      <w:pPr>
-        <w:rPr>
-          <w:rFonts w:asciiTheme="majorHAnsi" w:eastAsiaTheme="majorEastAsia" w:hAnsiTheme="majorHAnsi" w:cstheme="majorBidi"/>
-          <w:color w:val="2F5496" w:themeColor="accent1" w:themeShade="BF"/>
-          <w:sz w:val="32"/>
-          <w:szCs w:val="32"/>
-        </w:rPr>
-      </w:pPr>
-    </w:p>
     <w:sdt>
       <w:sdtPr>
+        <w:rPr>
+          <w:rFonts w:asciiTheme="minorHAnsi" w:eastAsiaTheme="minorEastAsia" w:hAnsiTheme="minorHAnsi" w:cstheme="minorBidi"/>
+          <w:color w:val="auto"/>
+          <w:sz w:val="22"/>
+          <w:szCs w:val="22"/>
+          <w:lang w:val="en-AU" w:eastAsia="ja-JP"/>
+        </w:rPr>
         <w:id w:val="816927630"/>
         <w:docPartObj>
           <w:docPartGallery w:val="Table of Contents"/>
@@ -127,14 +140,9 @@
       </w:sdtPr>
       <w:sdtEndPr>
         <w:rPr>
-          <w:rFonts w:asciiTheme="minorHAnsi" w:eastAsiaTheme="minorEastAsia" w:hAnsiTheme="minorHAnsi" w:cstheme="minorBidi"/>
           <w:b/>
           <w:bCs/>
           <w:noProof/>
-          <w:color w:val="auto"/>
-          <w:sz w:val="22"/>
-          <w:szCs w:val="22"/>
-          <w:lang w:val="en-AU" w:eastAsia="ja-JP"/>
         </w:rPr>
       </w:sdtEndPr>
       <w:sdtContent>
@@ -165,13 +173,13 @@
           <w:r>
             <w:fldChar w:fldCharType="separate"/>
           </w:r>
-          <w:hyperlink w:anchor="_Toc79265078" w:history="1">
+          <w:hyperlink w:anchor="_Toc79486691" w:history="1">
             <w:r>
               <w:rPr>
                 <w:rStyle w:val="Hyperlink"/>
                 <w:noProof/>
               </w:rPr>
-              <w:t>Project goals</w:t>
+              <w:t>Version Control</w:t>
             </w:r>
             <w:r>
               <w:rPr>
@@ -192,7 +200,7 @@
                 <w:noProof/>
                 <w:webHidden/>
               </w:rPr>
-              <w:instrText xml:space="preserve"> PAGEREF _Toc79265078 \h </w:instrText>
+              <w:instrText xml:space="preserve"> PAGEREF _Toc79486691 \h </w:instrText>
             </w:r>
             <w:r>
               <w:rPr>
@@ -233,13 +241,13 @@
               <w:noProof/>
             </w:rPr>
           </w:pPr>
-          <w:hyperlink w:anchor="_Toc79265079" w:history="1">
+          <w:hyperlink w:anchor="_Toc79486692" w:history="1">
             <w:r>
               <w:rPr>
                 <w:rStyle w:val="Hyperlink"/>
                 <w:noProof/>
               </w:rPr>
-              <w:t>Requirements</w:t>
+              <w:t>Amendments</w:t>
             </w:r>
             <w:r>
               <w:rPr>
@@ -260,7 +268,7 @@
                 <w:noProof/>
                 <w:webHidden/>
               </w:rPr>
-              <w:instrText xml:space="preserve"> PAGEREF _Toc79265079 \h </w:instrText>
+              <w:instrText xml:space="preserve"> PAGEREF _Toc79486692 \h </w:instrText>
             </w:r>
             <w:r>
               <w:rPr>
@@ -301,13 +309,13 @@
               <w:noProof/>
             </w:rPr>
           </w:pPr>
-          <w:hyperlink w:anchor="_Toc79265080" w:history="1">
+          <w:hyperlink w:anchor="_Toc79486693" w:history="1">
             <w:r>
               <w:rPr>
                 <w:rStyle w:val="Hyperlink"/>
                 <w:noProof/>
               </w:rPr>
-              <w:t>Major deliverables</w:t>
+              <w:t>Project goals</w:t>
             </w:r>
             <w:r>
               <w:rPr>
@@ -328,7 +336,7 @@
                 <w:noProof/>
                 <w:webHidden/>
               </w:rPr>
-              <w:instrText xml:space="preserve"> PAGEREF _Toc79265080 \h </w:instrText>
+              <w:instrText xml:space="preserve"> PAGEREF _Toc79486693 \h </w:instrText>
             </w:r>
             <w:r>
               <w:rPr>
@@ -348,7 +356,7 @@
                 <w:noProof/>
                 <w:webHidden/>
               </w:rPr>
-              <w:t>3</w:t>
+              <w:t>4</w:t>
             </w:r>
             <w:r>
               <w:rPr>
@@ -369,13 +377,13 @@
               <w:noProof/>
             </w:rPr>
           </w:pPr>
-          <w:hyperlink w:anchor="_Toc79265081" w:history="1">
+          <w:hyperlink w:anchor="_Toc79486694" w:history="1">
             <w:r>
               <w:rPr>
                 <w:rStyle w:val="Hyperlink"/>
                 <w:noProof/>
               </w:rPr>
-              <w:t>Key milestones</w:t>
+              <w:t>Requirements</w:t>
             </w:r>
             <w:r>
               <w:rPr>
@@ -396,7 +404,7 @@
                 <w:noProof/>
                 <w:webHidden/>
               </w:rPr>
-              <w:instrText xml:space="preserve"> PAGEREF _Toc79265081 \h </w:instrText>
+              <w:instrText xml:space="preserve"> PAGEREF _Toc79486694 \h </w:instrText>
             </w:r>
             <w:r>
               <w:rPr>
@@ -416,7 +424,7 @@
                 <w:noProof/>
                 <w:webHidden/>
               </w:rPr>
-              <w:t>3</w:t>
+              <w:t>4</w:t>
             </w:r>
             <w:r>
               <w:rPr>
@@ -437,13 +445,13 @@
               <w:noProof/>
             </w:rPr>
           </w:pPr>
-          <w:hyperlink w:anchor="_Toc79265082" w:history="1">
+          <w:hyperlink w:anchor="_Toc79486695" w:history="1">
             <w:r>
               <w:rPr>
                 <w:rStyle w:val="Hyperlink"/>
                 <w:noProof/>
               </w:rPr>
-              <w:t>Assumptions</w:t>
+              <w:t>Major deliverables</w:t>
             </w:r>
             <w:r>
               <w:rPr>
@@ -464,7 +472,7 @@
                 <w:noProof/>
                 <w:webHidden/>
               </w:rPr>
-              <w:instrText xml:space="preserve"> PAGEREF _Toc79265082 \h </w:instrText>
+              <w:instrText xml:space="preserve"> PAGEREF _Toc79486695 \h </w:instrText>
             </w:r>
             <w:r>
               <w:rPr>
@@ -484,7 +492,7 @@
                 <w:noProof/>
                 <w:webHidden/>
               </w:rPr>
-              <w:t>3</w:t>
+              <w:t>5</w:t>
             </w:r>
             <w:r>
               <w:rPr>
@@ -505,12 +513,148 @@
               <w:noProof/>
             </w:rPr>
           </w:pPr>
-          <w:hyperlink w:anchor="_Toc79265083" w:history="1">
+          <w:hyperlink w:anchor="_Toc79486696" w:history="1">
             <w:r>
               <w:rPr>
                 <w:rStyle w:val="Hyperlink"/>
                 <w:noProof/>
               </w:rPr>
+              <w:t>Key milestones</w:t>
+            </w:r>
+            <w:r>
+              <w:rPr>
+                <w:noProof/>
+                <w:webHidden/>
+              </w:rPr>
+              <w:tab/>
+            </w:r>
+            <w:r>
+              <w:rPr>
+                <w:noProof/>
+                <w:webHidden/>
+              </w:rPr>
+              <w:fldChar w:fldCharType="begin"/>
+            </w:r>
+            <w:r>
+              <w:rPr>
+                <w:noProof/>
+                <w:webHidden/>
+              </w:rPr>
+              <w:instrText xml:space="preserve"> PAGEREF _Toc79486696 \h </w:instrText>
+            </w:r>
+            <w:r>
+              <w:rPr>
+                <w:noProof/>
+                <w:webHidden/>
+              </w:rPr>
+            </w:r>
+            <w:r>
+              <w:rPr>
+                <w:noProof/>
+                <w:webHidden/>
+              </w:rPr>
+              <w:fldChar w:fldCharType="separate"/>
+            </w:r>
+            <w:r>
+              <w:rPr>
+                <w:noProof/>
+                <w:webHidden/>
+              </w:rPr>
+              <w:t>5</w:t>
+            </w:r>
+            <w:r>
+              <w:rPr>
+                <w:noProof/>
+                <w:webHidden/>
+              </w:rPr>
+              <w:fldChar w:fldCharType="end"/>
+            </w:r>
+          </w:hyperlink>
+        </w:p>
+        <w:p>
+          <w:pPr>
+            <w:pStyle w:val="TOC1"/>
+            <w:tabs>
+              <w:tab w:val="right" w:leader="dot" w:pos="9016"/>
+            </w:tabs>
+            <w:rPr>
+              <w:noProof/>
+            </w:rPr>
+          </w:pPr>
+          <w:hyperlink w:anchor="_Toc79486697" w:history="1">
+            <w:r>
+              <w:rPr>
+                <w:rStyle w:val="Hyperlink"/>
+                <w:noProof/>
+              </w:rPr>
+              <w:t>Assumptions</w:t>
+            </w:r>
+            <w:r>
+              <w:rPr>
+                <w:noProof/>
+                <w:webHidden/>
+              </w:rPr>
+              <w:tab/>
+            </w:r>
+            <w:r>
+              <w:rPr>
+                <w:noProof/>
+                <w:webHidden/>
+              </w:rPr>
+              <w:fldChar w:fldCharType="begin"/>
+            </w:r>
+            <w:r>
+              <w:rPr>
+                <w:noProof/>
+                <w:webHidden/>
+              </w:rPr>
+              <w:instrText xml:space="preserve"> PAGEREF _Toc79486697 \h </w:instrText>
+            </w:r>
+            <w:r>
+              <w:rPr>
+                <w:noProof/>
+                <w:webHidden/>
+              </w:rPr>
+            </w:r>
+            <w:r>
+              <w:rPr>
+                <w:noProof/>
+                <w:webHidden/>
+              </w:rPr>
+              <w:fldChar w:fldCharType="separate"/>
+            </w:r>
+            <w:r>
+              <w:rPr>
+                <w:noProof/>
+                <w:webHidden/>
+              </w:rPr>
+              <w:t>5</w:t>
+            </w:r>
+            <w:r>
+              <w:rPr>
+                <w:noProof/>
+                <w:webHidden/>
+              </w:rPr>
+              <w:fldChar w:fldCharType="end"/>
+            </w:r>
+          </w:hyperlink>
+        </w:p>
+        <w:p>
+          <w:pPr>
+            <w:pStyle w:val="TOC1"/>
+            <w:tabs>
+              <w:tab w:val="right" w:leader="dot" w:pos="9016"/>
+            </w:tabs>
+            <w:rPr>
+              <w:noProof/>
+            </w:rPr>
+          </w:pPr>
+          <w:hyperlink w:anchor="_Toc79486698" w:history="1">
+            <w:r>
+              <w:rPr>
+                <w:rStyle w:val="Hyperlink"/>
+                <w:noProof/>
+              </w:rPr>
               <w:t>Constraints</w:t>
             </w:r>
             <w:r>
@@ -532,7 +676,7 @@
                 <w:noProof/>
                 <w:webHidden/>
               </w:rPr>
-              <w:instrText xml:space="preserve"> PAGEREF _Toc79265083 \h </w:instrText>
+              <w:instrText xml:space="preserve"> PAGEREF _Toc79486698 \h </w:instrText>
             </w:r>
             <w:r>
               <w:rPr>
@@ -552,7 +696,7 @@
                 <w:noProof/>
                 <w:webHidden/>
               </w:rPr>
-              <w:t>3</w:t>
+              <w:t>5</w:t>
             </w:r>
             <w:r>
               <w:rPr>
@@ -596,6 +740,198 @@
     </w:p>
     <w:p>
       <w:pPr>
+        <w:pStyle w:val="Heading1"/>
+      </w:pPr>
+      <w:bookmarkStart w:id="0" w:name="_Toc79486691"/>
+      <w:r>
+        <w:lastRenderedPageBreak/>
+        <w:t>Version Control</w:t>
+      </w:r>
+      <w:bookmarkEnd w:id="0"/>
+    </w:p>
+    <w:p/>
+    <w:tbl>
+      <w:tblPr>
+        <w:tblStyle w:val="TableGrid"/>
+        <w:tblW w:w="0" w:type="auto"/>
+        <w:tblLook w:val="04A0" w:firstRow="1" w:lastRow="0" w:firstColumn="1" w:lastColumn="0" w:noHBand="0" w:noVBand="1"/>
+      </w:tblPr>
+      <w:tblGrid>
+        <w:gridCol w:w="2254"/>
+        <w:gridCol w:w="2254"/>
+        <w:gridCol w:w="2254"/>
+        <w:gridCol w:w="2254"/>
+      </w:tblGrid>
+      <w:tr>
+        <w:tc>
+          <w:tcPr>
+            <w:tcW w:w="2254" w:type="dxa"/>
+          </w:tcPr>
+          <w:p>
+            <w:pPr>
+              <w:pStyle w:val="NoSpacing"/>
+            </w:pPr>
+            <w:r>
+              <w:t>Version number</w:t>
+            </w:r>
+          </w:p>
+        </w:tc>
+        <w:tc>
+          <w:tcPr>
+            <w:tcW w:w="2254" w:type="dxa"/>
+          </w:tcPr>
+          <w:p>
+            <w:pPr>
+              <w:pStyle w:val="NoSpacing"/>
+            </w:pPr>
+            <w:r>
+              <w:t>Date</w:t>
+            </w:r>
+          </w:p>
+        </w:tc>
+        <w:tc>
+          <w:tcPr>
+            <w:tcW w:w="2254" w:type="dxa"/>
+          </w:tcPr>
+          <w:p>
+            <w:pPr>
+              <w:pStyle w:val="NoSpacing"/>
+            </w:pPr>
+            <w:r>
+              <w:t>Author</w:t>
+            </w:r>
+          </w:p>
+        </w:tc>
+        <w:tc>
+          <w:tcPr>
+            <w:tcW w:w="2254" w:type="dxa"/>
+          </w:tcPr>
+          <w:p>
+            <w:pPr>
+              <w:pStyle w:val="NoSpacing"/>
+            </w:pPr>
+            <w:r>
+              <w:t>Notes</w:t>
+            </w:r>
+          </w:p>
+        </w:tc>
+      </w:tr>
+      <w:tr>
+        <w:tc>
+          <w:tcPr>
+            <w:tcW w:w="2254" w:type="dxa"/>
+          </w:tcPr>
+          <w:p>
+            <w:pPr>
+              <w:jc w:val="right"/>
+            </w:pPr>
+            <w:r>
+              <w:t>1.0</w:t>
+            </w:r>
+          </w:p>
+        </w:tc>
+        <w:tc>
+          <w:tcPr>
+            <w:tcW w:w="2254" w:type="dxa"/>
+          </w:tcPr>
+          <w:p>
+            <w:pPr>
+              <w:jc w:val="right"/>
+            </w:pPr>
+            <w:r>
+              <w:t>10/08/2021</w:t>
+            </w:r>
+          </w:p>
+        </w:tc>
+        <w:tc>
+          <w:tcPr>
+            <w:tcW w:w="2254" w:type="dxa"/>
+          </w:tcPr>
+          <w:p>
+            <w:pPr>
+              <w:jc w:val="right"/>
+            </w:pPr>
+            <w:r>
+              <w:t>William Te</w:t>
+            </w:r>
+          </w:p>
+        </w:tc>
+        <w:tc>
+          <w:tcPr>
+            <w:tcW w:w="2254" w:type="dxa"/>
+          </w:tcPr>
+          <w:p>
+            <w:pPr>
+              <w:jc w:val="right"/>
+            </w:pPr>
+            <w:r>
+              <w:t>Document Created</w:t>
+            </w:r>
+          </w:p>
+        </w:tc>
+      </w:tr>
+      <w:tr>
+        <w:tc>
+          <w:tcPr>
+            <w:tcW w:w="2254" w:type="dxa"/>
+          </w:tcPr>
+          <w:p>
+            <w:pPr>
+              <w:jc w:val="right"/>
+            </w:pPr>
+          </w:p>
+        </w:tc>
+        <w:tc>
+          <w:tcPr>
+            <w:tcW w:w="2254" w:type="dxa"/>
+          </w:tcPr>
+          <w:p>
+            <w:pPr>
+              <w:jc w:val="right"/>
+            </w:pPr>
+          </w:p>
+        </w:tc>
+        <w:tc>
+          <w:tcPr>
+            <w:tcW w:w="2254" w:type="dxa"/>
+          </w:tcPr>
+          <w:p>
+            <w:pPr>
+              <w:jc w:val="right"/>
+            </w:pPr>
+          </w:p>
+        </w:tc>
+        <w:tc>
+          <w:tcPr>
+            <w:tcW w:w="2254" w:type="dxa"/>
+          </w:tcPr>
+          <w:p>
+            <w:pPr>
+              <w:jc w:val="right"/>
+            </w:pPr>
+          </w:p>
+        </w:tc>
+      </w:tr>
+    </w:tbl>
+    <w:p/>
+    <w:p>
+      <w:pPr>
+        <w:pStyle w:val="Heading1"/>
+      </w:pPr>
+    </w:p>
+    <w:p>
+      <w:pPr>
+        <w:pStyle w:val="Heading1"/>
+      </w:pPr>
+      <w:bookmarkStart w:id="1" w:name="_Toc79486692"/>
+      <w:r>
+        <w:t>Amendments</w:t>
+      </w:r>
+      <w:bookmarkEnd w:id="1"/>
+    </w:p>
+    <w:p/>
+    <w:p>
+      <w:pPr>
         <w:rPr>
           <w:rFonts w:asciiTheme="majorHAnsi" w:eastAsiaTheme="majorEastAsia" w:hAnsiTheme="majorHAnsi" w:cstheme="majorBidi"/>
           <w:color w:val="2F5496" w:themeColor="accent1" w:themeShade="BF"/>
@@ -603,16 +939,26 @@
           <w:szCs w:val="32"/>
         </w:rPr>
       </w:pPr>
+      <w:r>
+        <w:rPr>
+          <w:rFonts w:asciiTheme="majorHAnsi" w:eastAsiaTheme="majorEastAsia" w:hAnsiTheme="majorHAnsi" w:cstheme="majorBidi"/>
+          <w:color w:val="2F5496" w:themeColor="accent1" w:themeShade="BF"/>
+          <w:sz w:val="32"/>
+          <w:szCs w:val="32"/>
+        </w:rPr>
+        <w:br w:type="page"/>
+      </w:r>
     </w:p>
     <w:p>
       <w:pPr>
         <w:pStyle w:val="Heading1"/>
       </w:pPr>
-      <w:bookmarkStart w:id="0" w:name="_Toc79265078"/>
-      <w:r>
+      <w:bookmarkStart w:id="2" w:name="_Toc79486693"/>
+      <w:r>
+        <w:lastRenderedPageBreak/>
         <w:t>Project goals</w:t>
       </w:r>
-      <w:bookmarkEnd w:id="0"/>
+      <w:bookmarkEnd w:id="2"/>
     </w:p>
     <w:p>
       <w:pPr>
@@ -656,16 +1002,24 @@
         </w:rPr>
         <w:t xml:space="preserve">that is being currently implemented which is based on paper and convert it to a more modern technological means. </w:t>
       </w:r>
+    </w:p>
+    <w:p>
+      <w:pPr>
+        <w:rPr>
+          <w:sz w:val="24"/>
+          <w:szCs w:val="24"/>
+        </w:rPr>
+      </w:pPr>
     </w:p>
     <w:p>
       <w:pPr>
         <w:pStyle w:val="Heading1"/>
       </w:pPr>
-      <w:bookmarkStart w:id="1" w:name="_Toc79265079"/>
+      <w:bookmarkStart w:id="3" w:name="_Toc79486694"/>
       <w:r>
         <w:t>Requirements</w:t>
       </w:r>
-      <w:bookmarkEnd w:id="1"/>
+      <w:bookmarkEnd w:id="3"/>
     </w:p>
     <w:p>
       <w:r>
@@ -777,6 +1131,51 @@
           <w:lang w:eastAsia="en-AU"/>
         </w:rPr>
         <w:instrText xml:space="preserve"> INCLUDEPICTURE  "cid:CCCD70911C654E989EF5BABC1EF0651F" \* MERGEFORMATINET </w:instrText>
+      </w:r>
+      <w:r>
+        <w:rPr>
+          <w:rFonts w:ascii="Times New Roman" w:eastAsia="Times New Roman" w:hAnsi="Times New Roman" w:cs="Times New Roman"/>
+          <w:sz w:val="24"/>
+          <w:szCs w:val="24"/>
+          <w:lang w:eastAsia="en-AU"/>
+        </w:rPr>
+        <w:fldChar w:fldCharType="separate"/>
+      </w:r>
+      <w:r>
+        <w:rPr>
+          <w:rFonts w:ascii="Times New Roman" w:eastAsia="Times New Roman" w:hAnsi="Times New Roman" w:cs="Times New Roman"/>
+          <w:sz w:val="24"/>
+          <w:szCs w:val="24"/>
+          <w:lang w:eastAsia="en-AU"/>
+        </w:rPr>
+        <w:fldChar w:fldCharType="begin"/>
+      </w:r>
+      <w:r>
+        <w:rPr>
+          <w:rFonts w:ascii="Times New Roman" w:eastAsia="Times New Roman" w:hAnsi="Times New Roman" w:cs="Times New Roman"/>
+          <w:sz w:val="24"/>
+          <w:szCs w:val="24"/>
+          <w:lang w:eastAsia="en-AU"/>
+        </w:rPr>
+        <w:instrText xml:space="preserve"> </w:instrText>
+      </w:r>
+      <w:r>
+        <w:rPr>
+          <w:rFonts w:ascii="Times New Roman" w:eastAsia="Times New Roman" w:hAnsi="Times New Roman" w:cs="Times New Roman"/>
+          <w:sz w:val="24"/>
+          <w:szCs w:val="24"/>
+          <w:lang w:eastAsia="en-AU"/>
+        </w:rPr>
+        <w:instrText>INCLUDEPICTURE  "cid:CCCD70911C654E989EF5BABC1EF0651F" \* MERGEFORMATINET</w:instrText>
+      </w:r>
+      <w:r>
+        <w:rPr>
+          <w:rFonts w:ascii="Times New Roman" w:eastAsia="Times New Roman" w:hAnsi="Times New Roman" w:cs="Times New Roman"/>
+          <w:sz w:val="24"/>
+          <w:szCs w:val="24"/>
+          <w:lang w:eastAsia="en-AU"/>
+        </w:rPr>
+        <w:instrText xml:space="preserve"> </w:instrText>
       </w:r>
       <w:r>
         <w:rPr>
@@ -814,7 +1213,7 @@
             <v:path o:extrusionok="f" gradientshapeok="t" o:connecttype="rect"/>
             <o:lock v:ext="edit" aspectratio="t"/>
           </v:shapetype>
-          <v:shape id="_x0000_i1027" type="#_x0000_t75" style="width:349.5pt;height:381pt">
+          <v:shape id="_x0000_i1025" type="#_x0000_t75" style="width:349.5pt;height:381pt">
             <v:imagedata r:id="rId5" r:href="rId6" gain="1.25"/>
           </v:shape>
         </w:pict>
@@ -846,18 +1245,27 @@
         </w:rPr>
         <w:fldChar w:fldCharType="end"/>
       </w:r>
+      <w:r>
+        <w:rPr>
+          <w:rFonts w:ascii="Times New Roman" w:eastAsia="Times New Roman" w:hAnsi="Times New Roman" w:cs="Times New Roman"/>
+          <w:sz w:val="24"/>
+          <w:szCs w:val="24"/>
+          <w:lang w:eastAsia="en-AU"/>
+        </w:rPr>
+        <w:fldChar w:fldCharType="end"/>
+      </w:r>
     </w:p>
     <w:p/>
     <w:p>
       <w:pPr>
         <w:pStyle w:val="Heading1"/>
       </w:pPr>
-      <w:bookmarkStart w:id="2" w:name="_Toc79265080"/>
+      <w:bookmarkStart w:id="4" w:name="_Toc79486695"/>
       <w:r>
         <w:lastRenderedPageBreak/>
         <w:t>Major deliverables</w:t>
       </w:r>
-      <w:bookmarkEnd w:id="2"/>
+      <w:bookmarkEnd w:id="4"/>
     </w:p>
     <w:p>
       <w:r>
@@ -867,15 +1275,16 @@
         <w:t>that will be developed and provided to the client will be a mobile application website application, API and the database.</w:t>
       </w:r>
     </w:p>
+    <w:p/>
     <w:p>
       <w:pPr>
         <w:pStyle w:val="Heading1"/>
       </w:pPr>
-      <w:bookmarkStart w:id="3" w:name="_Toc79265081"/>
+      <w:bookmarkStart w:id="5" w:name="_Toc79486696"/>
       <w:r>
         <w:t>Key milestones</w:t>
       </w:r>
-      <w:bookmarkEnd w:id="3"/>
+      <w:bookmarkEnd w:id="5"/>
     </w:p>
     <w:p>
       <w:r>
@@ -885,28 +1294,73 @@
         <w:t xml:space="preserve">a Minimal Viable Product. </w:t>
       </w:r>
     </w:p>
+    <w:p/>
     <w:p>
       <w:pPr>
         <w:pStyle w:val="Heading1"/>
       </w:pPr>
-      <w:bookmarkStart w:id="4" w:name="_Toc79265082"/>
+      <w:bookmarkStart w:id="6" w:name="_Toc79486697"/>
       <w:r>
         <w:t>Assumptions</w:t>
       </w:r>
-      <w:bookmarkEnd w:id="4"/>
+      <w:bookmarkEnd w:id="6"/>
+    </w:p>
+    <w:p>
+      <w:r>
+        <w:t>The information that will be considered in this scope document</w:t>
+      </w:r>
+      <w:r>
+        <w:t xml:space="preserve"> is there will be legacy data that will be managed by the client</w:t>
+      </w:r>
+      <w:r>
+        <w:t xml:space="preserve">. </w:t>
+      </w:r>
+    </w:p>
+    <w:p>
+      <w:r>
+        <w:t xml:space="preserve">There is no restriction </w:t>
+      </w:r>
+      <w:r>
+        <w:t xml:space="preserve">to the coding language or the framework being used, nor deployment platform. </w:t>
+      </w:r>
     </w:p>
     <w:p/>
     <w:p>
       <w:pPr>
         <w:pStyle w:val="Heading1"/>
       </w:pPr>
-      <w:bookmarkStart w:id="5" w:name="_Toc79265083"/>
+      <w:bookmarkStart w:id="7" w:name="_Toc79486698"/>
       <w:r>
         <w:t>Constraints</w:t>
       </w:r>
-      <w:bookmarkEnd w:id="5"/>
-    </w:p>
-    <w:p/>
+      <w:bookmarkEnd w:id="7"/>
+    </w:p>
+    <w:p>
+      <w:r>
+        <w:t xml:space="preserve">This </w:t>
+      </w:r>
+      <w:r>
+        <w:t xml:space="preserve">project will be limited by the defined budget and </w:t>
+      </w:r>
+      <w:r>
+        <w:t xml:space="preserve">peripherals present. </w:t>
+      </w:r>
+    </w:p>
+    <w:p>
+      <w:r>
+        <w:t>The software and hardware to run the application will be the standard military standard issue.</w:t>
+      </w:r>
+    </w:p>
+    <w:p>
+      <w:r>
+        <w:t>Specifications to come.</w:t>
+      </w:r>
+    </w:p>
+    <w:p>
+      <w:pPr>
+        <w:pStyle w:val="Heading1"/>
+      </w:pPr>
+    </w:p>
     <w:sectPr>
       <w:pgSz w:w="11906" w:h="16838"/>
       <w:pgMar w:top="1440" w:right="1440" w:bottom="1440" w:left="1440" w:header="708" w:footer="708" w:gutter="0"/>
@@ -1337,10 +1791,53 @@
       <w:szCs w:val="32"/>
     </w:rPr>
   </w:style>
+  <w:style w:type="paragraph" w:styleId="Heading2">
+    <w:name w:val="heading 2"/>
+    <w:basedOn w:val="Normal"/>
+    <w:next w:val="Normal"/>
+    <w:link w:val="Heading2Char"/>
+    <w:uiPriority w:val="9"/>
+    <w:unhideWhenUsed/>
+    <w:qFormat/>
+    <w:rsid w:val="004D64CE"/>
+    <w:pPr>
+      <w:keepNext/>
+      <w:keepLines/>
+      <w:spacing w:before="40" w:after="0"/>
+      <w:outlineLvl w:val="1"/>
+    </w:pPr>
+    <w:rPr>
+      <w:rFonts w:asciiTheme="majorHAnsi" w:eastAsiaTheme="majorEastAsia" w:hAnsiTheme="majorHAnsi" w:cstheme="majorBidi"/>
+      <w:color w:val="2F5496" w:themeColor="accent1" w:themeShade="BF"/>
+      <w:sz w:val="26"/>
+      <w:szCs w:val="26"/>
+    </w:rPr>
+  </w:style>
+  <w:style w:type="paragraph" w:styleId="Heading3">
+    <w:name w:val="heading 3"/>
+    <w:basedOn w:val="Normal"/>
+    <w:next w:val="Normal"/>
+    <w:link w:val="Heading3Char"/>
+    <w:uiPriority w:val="9"/>
+    <w:unhideWhenUsed/>
+    <w:qFormat/>
+    <w:rsid w:val="004D64CE"/>
+    <w:pPr>
+      <w:keepNext/>
+      <w:keepLines/>
+      <w:spacing w:before="40" w:after="0"/>
+      <w:outlineLvl w:val="2"/>
+    </w:pPr>
+    <w:rPr>
+      <w:rFonts w:asciiTheme="majorHAnsi" w:eastAsiaTheme="majorEastAsia" w:hAnsiTheme="majorHAnsi" w:cstheme="majorBidi"/>
+      <w:color w:val="1F3763" w:themeColor="accent1" w:themeShade="7F"/>
+      <w:sz w:val="24"/>
+      <w:szCs w:val="24"/>
+    </w:rPr>
+  </w:style>
   <w:style w:type="character" w:default="1" w:styleId="DefaultParagraphFont">
     <w:name w:val="Default Paragraph Font"/>
     <w:uiPriority w:val="1"/>
-    <w:semiHidden/>
     <w:unhideWhenUsed/>
   </w:style>
   <w:style w:type="table" w:default="1" w:styleId="TableNormal">
@@ -1384,13 +1881,14 @@
     <w:link w:val="TitleChar"/>
     <w:uiPriority w:val="10"/>
     <w:qFormat/>
-    <w:rsid w:val="00B84CD7"/>
+    <w:rsid w:val="00FF33D6"/>
     <w:pPr>
       <w:spacing w:after="0" w:line="240" w:lineRule="auto"/>
       <w:contextualSpacing/>
     </w:pPr>
     <w:rPr>
       <w:rFonts w:asciiTheme="majorHAnsi" w:eastAsiaTheme="majorEastAsia" w:hAnsiTheme="majorHAnsi" w:cstheme="majorBidi"/>
+      <w:color w:val="2F5496" w:themeColor="accent1" w:themeShade="BF"/>
       <w:spacing w:val="-10"/>
       <w:kern w:val="28"/>
       <w:sz w:val="56"/>
@@ -1402,9 +1900,10 @@
     <w:basedOn w:val="DefaultParagraphFont"/>
     <w:link w:val="Title"/>
     <w:uiPriority w:val="10"/>
-    <w:rsid w:val="00B84CD7"/>
+    <w:rsid w:val="00FF33D6"/>
     <w:rPr>
       <w:rFonts w:asciiTheme="majorHAnsi" w:eastAsiaTheme="majorEastAsia" w:hAnsiTheme="majorHAnsi" w:cstheme="majorBidi"/>
+      <w:color w:val="2F5496" w:themeColor="accent1" w:themeShade="BF"/>
       <w:spacing w:val="-10"/>
       <w:kern w:val="28"/>
       <w:sz w:val="56"/>
@@ -1526,6 +2025,73 @@
       <w:color w:val="4472C4" w:themeColor="accent1"/>
       <w:spacing w:val="5"/>
     </w:rPr>
+  </w:style>
+  <w:style w:type="table" w:styleId="TableGrid">
+    <w:name w:val="Table Grid"/>
+    <w:basedOn w:val="TableNormal"/>
+    <w:uiPriority w:val="39"/>
+    <w:rsid w:val="004D64CE"/>
+    <w:pPr>
+      <w:spacing w:after="0" w:line="240" w:lineRule="auto"/>
+    </w:pPr>
+    <w:tblPr>
+      <w:tblBorders>
+        <w:top w:val="single" w:sz="4" w:space="0" w:color="auto"/>
+        <w:left w:val="single" w:sz="4" w:space="0" w:color="auto"/>
+        <w:bottom w:val="single" w:sz="4" w:space="0" w:color="auto"/>
+        <w:right w:val="single" w:sz="4" w:space="0" w:color="auto"/>
+        <w:insideH w:val="single" w:sz="4" w:space="0" w:color="auto"/>
+        <w:insideV w:val="single" w:sz="4" w:space="0" w:color="auto"/>
+      </w:tblBorders>
+    </w:tblPr>
+  </w:style>
+  <w:style w:type="character" w:customStyle="1" w:styleId="Heading2Char">
+    <w:name w:val="Heading 2 Char"/>
+    <w:basedOn w:val="DefaultParagraphFont"/>
+    <w:link w:val="Heading2"/>
+    <w:uiPriority w:val="9"/>
+    <w:rsid w:val="004D64CE"/>
+    <w:rPr>
+      <w:rFonts w:asciiTheme="majorHAnsi" w:eastAsiaTheme="majorEastAsia" w:hAnsiTheme="majorHAnsi" w:cstheme="majorBidi"/>
+      <w:color w:val="2F5496" w:themeColor="accent1" w:themeShade="BF"/>
+      <w:sz w:val="26"/>
+      <w:szCs w:val="26"/>
+    </w:rPr>
+  </w:style>
+  <w:style w:type="character" w:customStyle="1" w:styleId="Heading3Char">
+    <w:name w:val="Heading 3 Char"/>
+    <w:basedOn w:val="DefaultParagraphFont"/>
+    <w:link w:val="Heading3"/>
+    <w:uiPriority w:val="9"/>
+    <w:rsid w:val="004D64CE"/>
+    <w:rPr>
+      <w:rFonts w:asciiTheme="majorHAnsi" w:eastAsiaTheme="majorEastAsia" w:hAnsiTheme="majorHAnsi" w:cstheme="majorBidi"/>
+      <w:color w:val="1F3763" w:themeColor="accent1" w:themeShade="7F"/>
+      <w:sz w:val="24"/>
+      <w:szCs w:val="24"/>
+    </w:rPr>
+  </w:style>
+  <w:style w:type="paragraph" w:styleId="TOC2">
+    <w:name w:val="toc 2"/>
+    <w:basedOn w:val="Normal"/>
+    <w:next w:val="Normal"/>
+    <w:autoRedefine/>
+    <w:uiPriority w:val="39"/>
+    <w:unhideWhenUsed/>
+    <w:rsid w:val="00EE2E63"/>
+    <w:pPr>
+      <w:spacing w:after="100"/>
+      <w:ind w:left="220"/>
+    </w:pPr>
+  </w:style>
+  <w:style w:type="paragraph" w:styleId="NoSpacing">
+    <w:name w:val="No Spacing"/>
+    <w:uiPriority w:val="1"/>
+    <w:qFormat/>
+    <w:rsid w:val="00EE2E63"/>
+    <w:pPr>
+      <w:spacing w:after="0" w:line="240" w:lineRule="auto"/>
+    </w:pPr>
   </w:style>
 </w:styles>
 </file>

</xml_diff>